<commit_message>
active lights using api now
</commit_message>
<xml_diff>
--- a/other/Aztech Internship_Weekly Report 21052021.docx
+++ b/other/Aztech Internship_Weekly Report 21052021.docx
@@ -556,7 +556,7 @@
                 <w:szCs w:val="20"/>
                 <w:lang w:val="en-US"/>
               </w:rPr>
-              <w:t>Redux</w:t>
+              <w:t>backend integration</w:t>
             </w:r>
           </w:p>
           <w:p>
@@ -564,7 +564,7 @@
               <w:pStyle w:val="ListParagraph"/>
               <w:numPr>
                 <w:ilvl w:val="0"/>
-                <w:numId w:val="2"/>
+                <w:numId w:val="3"/>
               </w:numPr>
               <w:autoSpaceDN w:val="0"/>
               <w:spacing w:line="256" w:lineRule="auto"/>
@@ -576,16 +576,6 @@
                 <w:lang w:val="en-US"/>
               </w:rPr>
             </w:pPr>
-            <w:r>
-              <w:rPr>
-                <w:rFonts w:ascii="Arial" w:eastAsia="SimSun" w:hAnsi="Arial" w:cs="Arial"/>
-                <w:color w:val="0070C0"/>
-                <w:sz w:val="20"/>
-                <w:szCs w:val="20"/>
-                <w:lang w:val="en-US"/>
-              </w:rPr>
-              <w:t>Moved three.js scene UI state variables to Redux and modified affected components as needed</w:t>
-            </w:r>
           </w:p>
         </w:tc>
       </w:tr>
@@ -698,8 +688,20 @@
                 <w:szCs w:val="20"/>
                 <w:lang w:val="en-US"/>
               </w:rPr>
-              <w:t>Moved three.js scene selection related state variables to Redux and modified affected components as needed</w:t>
+              <w:t xml:space="preserve">Moved three.js scene selection related state variables to Redux and modified affected components as </w:t>
             </w:r>
+            <w:proofErr w:type="gramStart"/>
+            <w:r>
+              <w:rPr>
+                <w:rFonts w:ascii="Arial" w:eastAsia="SimSun" w:hAnsi="Arial" w:cs="Arial"/>
+                <w:color w:val="0070C0"/>
+                <w:sz w:val="20"/>
+                <w:szCs w:val="20"/>
+                <w:lang w:val="en-US"/>
+              </w:rPr>
+              <w:t>needed</w:t>
+            </w:r>
+            <w:proofErr w:type="gramEnd"/>
           </w:p>
           <w:p>
             <w:pPr>
@@ -1177,8 +1179,19 @@
                     <w:szCs w:val="20"/>
                     <w:lang w:val="en-US"/>
                   </w:rPr>
-                  <w:t>Redux implementation completed</w:t>
+                  <w:t xml:space="preserve">Redux implementation </w:t>
                 </w:r>
+                <w:proofErr w:type="gramStart"/>
+                <w:r>
+                  <w:rPr>
+                    <w:rFonts w:ascii="Arial" w:eastAsia="Times New Roman" w:hAnsi="Arial" w:cs="Arial"/>
+                    <w:sz w:val="20"/>
+                    <w:szCs w:val="20"/>
+                    <w:lang w:val="en-US"/>
+                  </w:rPr>
+                  <w:t>completed</w:t>
+                </w:r>
+                <w:proofErr w:type="gramEnd"/>
               </w:p>
               <w:p>
                 <w:pPr>
@@ -1202,8 +1215,19 @@
                     <w:szCs w:val="20"/>
                     <w:lang w:val="en-US"/>
                   </w:rPr>
-                  <w:t>Added additional backend API usage as available</w:t>
+                  <w:t xml:space="preserve">Added additional backend API usage as </w:t>
                 </w:r>
+                <w:proofErr w:type="gramStart"/>
+                <w:r>
+                  <w:rPr>
+                    <w:rFonts w:ascii="Arial" w:eastAsia="Times New Roman" w:hAnsi="Arial" w:cs="Arial"/>
+                    <w:sz w:val="20"/>
+                    <w:szCs w:val="20"/>
+                    <w:lang w:val="en-US"/>
+                  </w:rPr>
+                  <w:t>available</w:t>
+                </w:r>
+                <w:proofErr w:type="gramEnd"/>
               </w:p>
               <w:p>
                 <w:pPr>
@@ -1227,8 +1251,19 @@
                     <w:szCs w:val="20"/>
                     <w:lang w:val="en-US"/>
                   </w:rPr>
-                  <w:t>LMS v3 features documentation</w:t>
+                  <w:t xml:space="preserve">LMS v3 features </w:t>
                 </w:r>
+                <w:proofErr w:type="gramStart"/>
+                <w:r>
+                  <w:rPr>
+                    <w:rFonts w:ascii="Arial" w:eastAsia="Times New Roman" w:hAnsi="Arial" w:cs="Arial"/>
+                    <w:sz w:val="20"/>
+                    <w:szCs w:val="20"/>
+                    <w:lang w:val="en-US"/>
+                  </w:rPr>
+                  <w:t>documentation</w:t>
+                </w:r>
+                <w:proofErr w:type="gramEnd"/>
               </w:p>
               <w:p>
                 <w:pPr>
@@ -1811,6 +1846,118 @@
     </w:lvl>
   </w:abstractNum>
   <w:abstractNum w:abstractNumId="1" w15:restartNumberingAfterBreak="0">
+    <w:nsid w:val="25030CEC"/>
+    <w:multiLevelType w:val="hybridMultilevel"/>
+    <w:tmpl w:val="425C3412"/>
+    <w:lvl w:ilvl="0" w:tplc="8534BFB0">
+      <w:numFmt w:val="bullet"/>
+      <w:lvlText w:val="-"/>
+      <w:lvlJc w:val="left"/>
+      <w:pPr>
+        <w:ind w:left="720" w:hanging="360"/>
+      </w:pPr>
+      <w:rPr>
+        <w:rFonts w:ascii="Arial" w:eastAsia="SimSun" w:hAnsi="Arial" w:cs="Arial" w:hint="default"/>
+      </w:rPr>
+    </w:lvl>
+    <w:lvl w:ilvl="1" w:tplc="48090003" w:tentative="1">
+      <w:start w:val="1"/>
+      <w:numFmt w:val="bullet"/>
+      <w:lvlText w:val="o"/>
+      <w:lvlJc w:val="left"/>
+      <w:pPr>
+        <w:ind w:left="1440" w:hanging="360"/>
+      </w:pPr>
+      <w:rPr>
+        <w:rFonts w:ascii="Courier New" w:hAnsi="Courier New" w:cs="Courier New" w:hint="default"/>
+      </w:rPr>
+    </w:lvl>
+    <w:lvl w:ilvl="2" w:tplc="48090005" w:tentative="1">
+      <w:start w:val="1"/>
+      <w:numFmt w:val="bullet"/>
+      <w:lvlText w:val=""/>
+      <w:lvlJc w:val="left"/>
+      <w:pPr>
+        <w:ind w:left="2160" w:hanging="360"/>
+      </w:pPr>
+      <w:rPr>
+        <w:rFonts w:ascii="Wingdings" w:hAnsi="Wingdings" w:hint="default"/>
+      </w:rPr>
+    </w:lvl>
+    <w:lvl w:ilvl="3" w:tplc="48090001" w:tentative="1">
+      <w:start w:val="1"/>
+      <w:numFmt w:val="bullet"/>
+      <w:lvlText w:val=""/>
+      <w:lvlJc w:val="left"/>
+      <w:pPr>
+        <w:ind w:left="2880" w:hanging="360"/>
+      </w:pPr>
+      <w:rPr>
+        <w:rFonts w:ascii="Symbol" w:hAnsi="Symbol" w:hint="default"/>
+      </w:rPr>
+    </w:lvl>
+    <w:lvl w:ilvl="4" w:tplc="48090003" w:tentative="1">
+      <w:start w:val="1"/>
+      <w:numFmt w:val="bullet"/>
+      <w:lvlText w:val="o"/>
+      <w:lvlJc w:val="left"/>
+      <w:pPr>
+        <w:ind w:left="3600" w:hanging="360"/>
+      </w:pPr>
+      <w:rPr>
+        <w:rFonts w:ascii="Courier New" w:hAnsi="Courier New" w:cs="Courier New" w:hint="default"/>
+      </w:rPr>
+    </w:lvl>
+    <w:lvl w:ilvl="5" w:tplc="48090005" w:tentative="1">
+      <w:start w:val="1"/>
+      <w:numFmt w:val="bullet"/>
+      <w:lvlText w:val=""/>
+      <w:lvlJc w:val="left"/>
+      <w:pPr>
+        <w:ind w:left="4320" w:hanging="360"/>
+      </w:pPr>
+      <w:rPr>
+        <w:rFonts w:ascii="Wingdings" w:hAnsi="Wingdings" w:hint="default"/>
+      </w:rPr>
+    </w:lvl>
+    <w:lvl w:ilvl="6" w:tplc="48090001" w:tentative="1">
+      <w:start w:val="1"/>
+      <w:numFmt w:val="bullet"/>
+      <w:lvlText w:val=""/>
+      <w:lvlJc w:val="left"/>
+      <w:pPr>
+        <w:ind w:left="5040" w:hanging="360"/>
+      </w:pPr>
+      <w:rPr>
+        <w:rFonts w:ascii="Symbol" w:hAnsi="Symbol" w:hint="default"/>
+      </w:rPr>
+    </w:lvl>
+    <w:lvl w:ilvl="7" w:tplc="48090003" w:tentative="1">
+      <w:start w:val="1"/>
+      <w:numFmt w:val="bullet"/>
+      <w:lvlText w:val="o"/>
+      <w:lvlJc w:val="left"/>
+      <w:pPr>
+        <w:ind w:left="5760" w:hanging="360"/>
+      </w:pPr>
+      <w:rPr>
+        <w:rFonts w:ascii="Courier New" w:hAnsi="Courier New" w:cs="Courier New" w:hint="default"/>
+      </w:rPr>
+    </w:lvl>
+    <w:lvl w:ilvl="8" w:tplc="48090005" w:tentative="1">
+      <w:start w:val="1"/>
+      <w:numFmt w:val="bullet"/>
+      <w:lvlText w:val=""/>
+      <w:lvlJc w:val="left"/>
+      <w:pPr>
+        <w:ind w:left="6480" w:hanging="360"/>
+      </w:pPr>
+      <w:rPr>
+        <w:rFonts w:ascii="Wingdings" w:hAnsi="Wingdings" w:hint="default"/>
+      </w:rPr>
+    </w:lvl>
+  </w:abstractNum>
+  <w:abstractNum w:abstractNumId="2" w15:restartNumberingAfterBreak="0">
     <w:nsid w:val="4EC6537F"/>
     <w:multiLevelType w:val="hybridMultilevel"/>
     <w:tmpl w:val="047C46D6"/>
@@ -1952,10 +2099,13 @@
     </w:lvl>
   </w:abstractNum>
   <w:num w:numId="1">
-    <w:abstractNumId w:val="1"/>
+    <w:abstractNumId w:val="2"/>
   </w:num>
   <w:num w:numId="2">
     <w:abstractNumId w:val="0"/>
+  </w:num>
+  <w:num w:numId="3">
+    <w:abstractNumId w:val="1"/>
   </w:num>
 </w:numbering>
 </file>
@@ -2838,6 +2988,7 @@
     <w:rsid w:val="00943BD4"/>
     <w:rsid w:val="009669EE"/>
     <w:rsid w:val="00971BAD"/>
+    <w:rsid w:val="00B15AD4"/>
     <w:rsid w:val="00B202FE"/>
     <w:rsid w:val="00B33011"/>
     <w:rsid w:val="00BD0035"/>

</xml_diff>